<commit_message>
final design and touched up code
</commit_message>
<xml_diff>
--- a/final_design.docx
+++ b/final_design.docx
@@ -1,6 +1,6 @@
 
 <file path=word/document.xml><?xml version="1.0" encoding="utf-8"?>
-<w:document xmlns:wpc="http://schemas.microsoft.com/office/word/2010/wordprocessingCanvas" xmlns:cx="http://schemas.microsoft.com/office/drawing/2014/chartex" xmlns:cx1="http://schemas.microsoft.com/office/drawing/2015/9/8/chartex" xmlns:cx2="http://schemas.microsoft.com/office/drawing/2015/10/21/chartex" xmlns:cx3="http://schemas.microsoft.com/office/drawing/2016/5/9/chartex" xmlns:cx4="http://schemas.microsoft.com/office/drawing/2016/5/10/chartex" xmlns:cx5="http://schemas.microsoft.com/office/drawing/2016/5/11/chartex" xmlns:cx6="http://schemas.microsoft.com/office/drawing/2016/5/12/chartex" xmlns:cx7="http://schemas.microsoft.com/office/drawing/2016/5/13/chartex" xmlns:cx8="http://schemas.microsoft.com/office/drawing/2016/5/14/chartex" xmlns:mc="http://schemas.openxmlformats.org/markup-compatibility/2006" xmlns:aink="http://schemas.microsoft.com/office/drawing/2016/ink" xmlns:am3d="http://schemas.microsoft.com/office/drawing/2017/model3d" xmlns:o="urn:schemas-microsoft-com:office:office" xmlns:r="http://schemas.openxmlformats.org/officeDocument/2006/relationships" xmlns:m="http://schemas.openxmlformats.org/officeDocument/2006/math" xmlns:v="urn:schemas-microsoft-com:vml" xmlns:wp14="http://schemas.microsoft.com/office/word/2010/wordprocessingDrawing" xmlns:wp="http://schemas.openxmlformats.org/drawingml/2006/wordprocessingDrawing" xmlns:w10="urn:schemas-microsoft-com:office:word" xmlns:w="http://schemas.openxmlformats.org/wordprocessingml/2006/main" xmlns:w14="http://schemas.microsoft.com/office/word/2010/wordml" xmlns:w15="http://schemas.microsoft.com/office/word/2012/wordml" xmlns:w16cex="http://schemas.microsoft.com/office/word/2018/wordml/cex" xmlns:w16cid="http://schemas.microsoft.com/office/word/2016/wordml/cid" xmlns:w16="http://schemas.microsoft.com/office/word/2018/wordml" xmlns:w16sdtdh="http://schemas.microsoft.com/office/word/2020/wordml/sdtdatahash" xmlns:w16se="http://schemas.microsoft.com/office/word/2015/wordml/symex" xmlns:wpg="http://schemas.microsoft.com/office/word/2010/wordprocessingGroup" xmlns:wpi="http://schemas.microsoft.com/office/word/2010/wordprocessingInk" xmlns:wne="http://schemas.microsoft.com/office/word/2006/wordml" xmlns:wps="http://schemas.microsoft.com/office/word/2010/wordprocessingShape" mc:Ignorable="w14 w15 w16se w16cid w16 w16cex w16sdtdh wp14">
+<w:document xmlns:wpc="http://schemas.microsoft.com/office/word/2010/wordprocessingCanvas" xmlns:cx="http://schemas.microsoft.com/office/drawing/2014/chartex" xmlns:cx1="http://schemas.microsoft.com/office/drawing/2015/9/8/chartex" xmlns:cx2="http://schemas.microsoft.com/office/drawing/2015/10/21/chartex" xmlns:cx3="http://schemas.microsoft.com/office/drawing/2016/5/9/chartex" xmlns:cx4="http://schemas.microsoft.com/office/drawing/2016/5/10/chartex" xmlns:cx5="http://schemas.microsoft.com/office/drawing/2016/5/11/chartex" xmlns:cx6="http://schemas.microsoft.com/office/drawing/2016/5/12/chartex" xmlns:cx7="http://schemas.microsoft.com/office/drawing/2016/5/13/chartex" xmlns:cx8="http://schemas.microsoft.com/office/drawing/2016/5/14/chartex" xmlns:mc="http://schemas.openxmlformats.org/markup-compatibility/2006" xmlns:aink="http://schemas.microsoft.com/office/drawing/2016/ink" xmlns:am3d="http://schemas.microsoft.com/office/drawing/2017/model3d" xmlns:o="urn:schemas-microsoft-com:office:office" xmlns:oel="http://schemas.microsoft.com/office/2019/extlst" xmlns:r="http://schemas.openxmlformats.org/officeDocument/2006/relationships" xmlns:m="http://schemas.openxmlformats.org/officeDocument/2006/math" xmlns:v="urn:schemas-microsoft-com:vml" xmlns:wp14="http://schemas.microsoft.com/office/word/2010/wordprocessingDrawing" xmlns:wp="http://schemas.openxmlformats.org/drawingml/2006/wordprocessingDrawing" xmlns:w10="urn:schemas-microsoft-com:office:word" xmlns:w="http://schemas.openxmlformats.org/wordprocessingml/2006/main" xmlns:w14="http://schemas.microsoft.com/office/word/2010/wordml" xmlns:w15="http://schemas.microsoft.com/office/word/2012/wordml" xmlns:w16cex="http://schemas.microsoft.com/office/word/2018/wordml/cex" xmlns:w16cid="http://schemas.microsoft.com/office/word/2016/wordml/cid" xmlns:w16="http://schemas.microsoft.com/office/word/2018/wordml" xmlns:w16sdtdh="http://schemas.microsoft.com/office/word/2020/wordml/sdtdatahash" xmlns:w16se="http://schemas.microsoft.com/office/word/2015/wordml/symex" xmlns:wpg="http://schemas.microsoft.com/office/word/2010/wordprocessingGroup" xmlns:wpi="http://schemas.microsoft.com/office/word/2010/wordprocessingInk" xmlns:wne="http://schemas.microsoft.com/office/word/2006/wordml" xmlns:wps="http://schemas.microsoft.com/office/word/2010/wordprocessingShape" mc:Ignorable="w14 w15 w16se w16cid w16 w16cex w16sdtdh wp14">
   <w:body>
     <w:tbl>
       <w:tblPr>
@@ -35,6 +35,9 @@
             <w:pPr>
               <w:cnfStyle w:val="000000100000" w:firstRow="0" w:lastRow="0" w:firstColumn="0" w:lastColumn="0" w:oddVBand="0" w:evenVBand="0" w:oddHBand="1" w:evenHBand="0" w:firstRowFirstColumn="0" w:firstRowLastColumn="0" w:lastRowFirstColumn="0" w:lastRowLastColumn="0"/>
             </w:pPr>
+            <w:r>
+              <w:t>Max Rice</w:t>
+            </w:r>
           </w:p>
         </w:tc>
       </w:tr>
@@ -58,6 +61,9 @@
             <w:pPr>
               <w:cnfStyle w:val="000000000000" w:firstRow="0" w:lastRow="0" w:firstColumn="0" w:lastColumn="0" w:oddVBand="0" w:evenVBand="0" w:oddHBand="0" w:evenHBand="0" w:firstRowFirstColumn="0" w:firstRowLastColumn="0" w:lastRowFirstColumn="0" w:lastRowLastColumn="0"/>
             </w:pPr>
+            <w:r>
+              <w:t>1926372</w:t>
+            </w:r>
           </w:p>
         </w:tc>
       </w:tr>
@@ -71,7 +77,482 @@
         <w:t xml:space="preserve">Final design </w:t>
       </w:r>
     </w:p>
-    <w:p/>
+    <w:p>
+      <w:pPr>
+        <w:pStyle w:val="ListParagraph"/>
+        <w:numPr>
+          <w:ilvl w:val="0"/>
+          <w:numId w:val="1"/>
+        </w:numPr>
+      </w:pPr>
+      <w:r>
+        <w:t>Output ‘start your adventure! Enter how many miles you will travel’</w:t>
+      </w:r>
+    </w:p>
+    <w:p>
+      <w:pPr>
+        <w:pStyle w:val="ListParagraph"/>
+        <w:numPr>
+          <w:ilvl w:val="0"/>
+          <w:numId w:val="1"/>
+        </w:numPr>
+      </w:pPr>
+      <w:r>
+        <w:t>User inputs miles traveled</w:t>
+      </w:r>
+    </w:p>
+    <w:p>
+      <w:pPr>
+        <w:ind w:left="720"/>
+      </w:pPr>
+      <w:r>
+        <w:t xml:space="preserve">2a. if miles traveled is less </w:t>
+      </w:r>
+      <w:proofErr w:type="spellStart"/>
+      <w:r>
+        <w:t>then</w:t>
+      </w:r>
+      <w:proofErr w:type="spellEnd"/>
+      <w:r>
+        <w:t xml:space="preserve"> or equal to 5.5 output ‘you</w:t>
+      </w:r>
+      <w:r>
+        <w:t xml:space="preserve"> have arrived in</w:t>
+      </w:r>
+      <w:r>
+        <w:t xml:space="preserve"> Rockville’ and </w:t>
+      </w:r>
+    </w:p>
+    <w:p>
+      <w:pPr>
+        <w:pStyle w:val="ListParagraph"/>
+      </w:pPr>
+      <w:r>
+        <w:t>2.then assign location with Rockville</w:t>
+      </w:r>
+    </w:p>
+    <w:p>
+      <w:pPr>
+        <w:ind w:left="720"/>
+      </w:pPr>
+      <w:r>
+        <w:t>2b. if miles traveled is &gt; 5.5 and &lt; 100 output ‘you</w:t>
+      </w:r>
+      <w:r>
+        <w:t xml:space="preserve"> have arrived in the </w:t>
+      </w:r>
+      <w:r>
+        <w:t>forest’</w:t>
+      </w:r>
+    </w:p>
+    <w:p>
+      <w:pPr>
+        <w:ind w:left="720"/>
+      </w:pPr>
+      <w:r>
+        <w:t>2.then assign location with forest</w:t>
+      </w:r>
+    </w:p>
+    <w:p>
+      <w:pPr>
+        <w:ind w:left="720"/>
+      </w:pPr>
+      <w:r>
+        <w:t>2c. if miles traveled is &gt;= 100 then output ‘</w:t>
+      </w:r>
+      <w:r>
+        <w:t xml:space="preserve">GAME OEVR: </w:t>
+      </w:r>
+      <w:r>
+        <w:t>that’s a little long to walk</w:t>
+      </w:r>
+      <w:r>
+        <w:t>,</w:t>
+      </w:r>
+      <w:r>
+        <w:t xml:space="preserve"> </w:t>
+      </w:r>
+      <w:r>
+        <w:t>why don’t you go somewhere closer’</w:t>
+      </w:r>
+    </w:p>
+    <w:p>
+      <w:r>
+        <w:tab/>
+      </w:r>
+    </w:p>
+    <w:p>
+      <w:pPr>
+        <w:ind w:left="360"/>
+      </w:pPr>
+      <w:r>
+        <w:t xml:space="preserve">Story line Rockville: </w:t>
+      </w:r>
+    </w:p>
+    <w:p>
+      <w:pPr>
+        <w:pStyle w:val="ListParagraph"/>
+        <w:numPr>
+          <w:ilvl w:val="0"/>
+          <w:numId w:val="1"/>
+        </w:numPr>
+      </w:pPr>
+      <w:r>
+        <w:t xml:space="preserve">If location is Rockville </w:t>
+      </w:r>
+      <w:r>
+        <w:t>assign relic to the in</w:t>
+      </w:r>
+      <w:r>
+        <w:t>put ‘</w:t>
+      </w:r>
+      <w:r>
+        <w:t>Steve: Hello I am the local trader Steve, would you like to you a</w:t>
+      </w:r>
+      <w:r>
+        <w:t>n</w:t>
+      </w:r>
+      <w:r>
+        <w:t xml:space="preserve"> artifact</w:t>
+      </w:r>
+      <w:r>
+        <w:t xml:space="preserve">, yes or </w:t>
+      </w:r>
+      <w:proofErr w:type="gramStart"/>
+      <w:r>
+        <w:t>no</w:t>
+      </w:r>
+      <w:r>
+        <w:t>?:</w:t>
+      </w:r>
+      <w:proofErr w:type="gramEnd"/>
+      <w:r>
+        <w:t>’</w:t>
+      </w:r>
+    </w:p>
+    <w:p>
+      <w:pPr>
+        <w:pStyle w:val="ListParagraph"/>
+        <w:ind w:left="1440"/>
+      </w:pPr>
+      <w:r>
+        <w:t>3</w:t>
+      </w:r>
+      <w:r>
+        <w:t>a</w:t>
+      </w:r>
+      <w:r>
+        <w:t>.  if relic equals yes</w:t>
+      </w:r>
+      <w:r>
+        <w:t xml:space="preserve">, user enters input asking </w:t>
+      </w:r>
+      <w:r>
+        <w:t>‘</w:t>
+      </w:r>
+      <w:r>
+        <w:t>Steve</w:t>
+      </w:r>
+      <w:r>
+        <w:t xml:space="preserve">: </w:t>
+      </w:r>
+      <w:r>
+        <w:t>How much money do you have</w:t>
+      </w:r>
+      <w:r>
+        <w:t>?’</w:t>
+      </w:r>
+    </w:p>
+    <w:p>
+      <w:pPr>
+        <w:pStyle w:val="ListParagraph"/>
+        <w:ind w:left="1440"/>
+      </w:pPr>
+      <w:r>
+        <w:t>3</w:t>
+      </w:r>
+      <w:r>
+        <w:t>b</w:t>
+      </w:r>
+      <w:r>
+        <w:t>. if dollar amount is &lt; 50 output ‘</w:t>
+      </w:r>
+      <w:r>
+        <w:t xml:space="preserve">Steve: </w:t>
+      </w:r>
+      <w:r>
+        <w:t>Are you joking! go home and do</w:t>
+      </w:r>
+      <w:r>
+        <w:t xml:space="preserve"> not</w:t>
+      </w:r>
+      <w:r>
+        <w:t xml:space="preserve"> </w:t>
+      </w:r>
+      <w:r>
+        <w:t>return</w:t>
+      </w:r>
+      <w:r>
+        <w:t xml:space="preserve"> </w:t>
+      </w:r>
+      <w:r>
+        <w:t>until you have</w:t>
+      </w:r>
+      <w:r>
+        <w:t xml:space="preserve"> some real money!’</w:t>
+      </w:r>
+    </w:p>
+    <w:p>
+      <w:pPr>
+        <w:pStyle w:val="ListParagraph"/>
+        <w:ind w:left="1440"/>
+      </w:pPr>
+      <w:r>
+        <w:t>3.Then Output “GAME OVER: you went home empty handed”</w:t>
+      </w:r>
+    </w:p>
+    <w:p>
+      <w:pPr>
+        <w:pStyle w:val="ListParagraph"/>
+        <w:ind w:left="1440"/>
+      </w:pPr>
+      <w:r>
+        <w:t>3</w:t>
+      </w:r>
+      <w:r>
+        <w:t>d</w:t>
+      </w:r>
+      <w:r>
+        <w:t>. if dollar amount &gt;= 50 output ‘</w:t>
+      </w:r>
+      <w:r>
+        <w:t xml:space="preserve">Steve: </w:t>
+      </w:r>
+      <w:r>
+        <w:t>How lucky! That’s exactly how much it costs, pleasure doing business I guess we both better start heading home</w:t>
+      </w:r>
+    </w:p>
+    <w:p>
+      <w:pPr>
+        <w:pStyle w:val="ListParagraph"/>
+      </w:pPr>
+      <w:r>
+        <w:tab/>
+        <w:t>3.Then output ‘GAME OVER: You went home broke’</w:t>
+      </w:r>
+    </w:p>
+    <w:p>
+      <w:pPr>
+        <w:pStyle w:val="ListParagraph"/>
+        <w:numPr>
+          <w:ilvl w:val="0"/>
+          <w:numId w:val="1"/>
+        </w:numPr>
+      </w:pPr>
+      <w:r>
+        <w:t xml:space="preserve"> </w:t>
+      </w:r>
+      <w:r>
+        <w:t>if relic equals no output ‘If you’re not buying you better just head home!</w:t>
+      </w:r>
+    </w:p>
+    <w:p>
+      <w:pPr>
+        <w:pStyle w:val="ListParagraph"/>
+        <w:ind w:left="1440"/>
+      </w:pPr>
+      <w:r>
+        <w:t>4a. then output ‘</w:t>
+      </w:r>
+      <w:r>
+        <w:t>GAME OVER: you went home empty handed</w:t>
+      </w:r>
+      <w:r>
+        <w:t>’</w:t>
+      </w:r>
+    </w:p>
+    <w:p>
+      <w:pPr>
+        <w:pStyle w:val="ListParagraph"/>
+        <w:ind w:left="1440"/>
+      </w:pPr>
+    </w:p>
+    <w:p>
+      <w:pPr>
+        <w:pStyle w:val="ListParagraph"/>
+      </w:pPr>
+      <w:r>
+        <w:t>Story line Forest:</w:t>
+      </w:r>
+    </w:p>
+    <w:p>
+      <w:pPr>
+        <w:pStyle w:val="ListParagraph"/>
+        <w:numPr>
+          <w:ilvl w:val="0"/>
+          <w:numId w:val="1"/>
+        </w:numPr>
+      </w:pPr>
+      <w:r>
+        <w:t xml:space="preserve"> If location = forest </w:t>
+      </w:r>
+      <w:r>
+        <w:t xml:space="preserve">user gives input for stating the following </w:t>
+      </w:r>
+      <w:r>
+        <w:t>‘Hello my name is Jeff, I am a local, I need help buying flyers for my missing cat, if you’d be so kind I really need some help buying flyers, how many flyers could you buy for me?’</w:t>
+      </w:r>
+    </w:p>
+    <w:p>
+      <w:pPr>
+        <w:pStyle w:val="ListParagraph"/>
+        <w:ind w:left="1440"/>
+      </w:pPr>
+      <w:r>
+        <w:t>5a.</w:t>
+      </w:r>
+      <w:r>
+        <w:t xml:space="preserve"> if posters bought &lt;=0 output ‘Oh I really thought you’d help me… </w:t>
+      </w:r>
+      <w:proofErr w:type="gramStart"/>
+      <w:r>
+        <w:t>Well</w:t>
+      </w:r>
+      <w:proofErr w:type="gramEnd"/>
+      <w:r>
+        <w:t xml:space="preserve"> I guess we both better get home, wish my cat could do the same’</w:t>
+      </w:r>
+    </w:p>
+    <w:p>
+      <w:pPr>
+        <w:pStyle w:val="ListParagraph"/>
+        <w:ind w:left="1440"/>
+      </w:pPr>
+      <w:r>
+        <w:t>5b. ‘</w:t>
+      </w:r>
+      <w:r>
+        <w:t>GAME OVER: you went home unlike Jeffs cat... you should of help'</w:t>
+      </w:r>
+    </w:p>
+    <w:p>
+      <w:pPr>
+        <w:pStyle w:val="ListParagraph"/>
+        <w:ind w:left="1440"/>
+      </w:pPr>
+      <w:r>
+        <w:t>5c</w:t>
+      </w:r>
+      <w:r>
+        <w:t>. if flyers bought is &gt;0 and &lt;25 output ‘thanks for the help but sadly I don’t think that going to be enough, guess we both better head home.</w:t>
+      </w:r>
+    </w:p>
+    <w:p>
+      <w:pPr>
+        <w:pStyle w:val="ListParagraph"/>
+        <w:ind w:left="1440"/>
+      </w:pPr>
+      <w:r>
+        <w:t>5d. then output ‘</w:t>
+      </w:r>
+      <w:r>
+        <w:t>GAME OVER: You went home unlike Jeffs cat... you could have printed more poster you know'</w:t>
+      </w:r>
+    </w:p>
+    <w:p>
+      <w:pPr>
+        <w:pStyle w:val="ListParagraph"/>
+        <w:ind w:left="1440"/>
+      </w:pPr>
+      <w:r>
+        <w:t>5e.</w:t>
+      </w:r>
+      <w:r>
+        <w:t xml:space="preserve"> if poster assign &gt;= 25 output ‘thank you so much for your help this will </w:t>
+      </w:r>
+      <w:proofErr w:type="gramStart"/>
+      <w:r>
+        <w:t>definitely</w:t>
+      </w:r>
+      <w:r>
+        <w:t xml:space="preserve"> help</w:t>
+      </w:r>
+      <w:proofErr w:type="gramEnd"/>
+      <w:r>
+        <w:t xml:space="preserve"> find my cat! As a reward you can have either gold, rubies, or a free ride home’</w:t>
+      </w:r>
+    </w:p>
+    <w:p>
+      <w:pPr>
+        <w:pStyle w:val="ListParagraph"/>
+        <w:ind w:left="1440"/>
+      </w:pPr>
+      <w:r>
+        <w:lastRenderedPageBreak/>
+        <w:t>5f</w:t>
+      </w:r>
+      <w:r>
+        <w:t>. if reward equal gold or rubies output ‘Great choice! You’ll be rich! Time to start the walk home with full pockets.</w:t>
+      </w:r>
+    </w:p>
+    <w:p>
+      <w:pPr>
+        <w:pStyle w:val="ListParagraph"/>
+        <w:ind w:left="1440"/>
+      </w:pPr>
+      <w:r>
+        <w:t xml:space="preserve">5h. then output’ </w:t>
+      </w:r>
+      <w:r>
+        <w:t xml:space="preserve">GAME OVER: you went home </w:t>
+      </w:r>
+      <w:proofErr w:type="gramStart"/>
+      <w:r>
+        <w:t>rich</w:t>
+      </w:r>
+      <w:proofErr w:type="gramEnd"/>
+      <w:r>
+        <w:t xml:space="preserve"> and Jeff found his cat</w:t>
+      </w:r>
+      <w:r>
+        <w:t>,</w:t>
+      </w:r>
+    </w:p>
+    <w:p>
+      <w:pPr>
+        <w:pStyle w:val="ListParagraph"/>
+        <w:ind w:left="1440"/>
+      </w:pPr>
+      <w:r>
+        <w:t>4f. if reward equal a ride home output ‘No place like home! Wise choice, hopefully we meet again soon.</w:t>
+      </w:r>
+      <w:r>
+        <w:t xml:space="preserve"> ‘</w:t>
+      </w:r>
+    </w:p>
+    <w:p>
+      <w:pPr>
+        <w:pStyle w:val="ListParagraph"/>
+        <w:ind w:left="1440"/>
+      </w:pPr>
+      <w:r>
+        <w:t>4g. then output ‘</w:t>
+      </w:r>
+      <w:r>
+        <w:t xml:space="preserve">GAME OVER: you got home </w:t>
+      </w:r>
+      <w:proofErr w:type="gramStart"/>
+      <w:r>
+        <w:t>safe</w:t>
+      </w:r>
+      <w:proofErr w:type="gramEnd"/>
+      <w:r>
+        <w:t xml:space="preserve"> and Jeff found his cat with your help</w:t>
+      </w:r>
+      <w:r>
+        <w:t>’</w:t>
+      </w:r>
+    </w:p>
     <w:sectPr>
       <w:pgSz w:w="12240" w:h="15840"/>
       <w:pgMar w:top="1440" w:right="1440" w:bottom="1440" w:left="1440" w:header="720" w:footer="720" w:gutter="0"/>
@@ -80,6 +561,103 @@
     </w:sectPr>
   </w:body>
 </w:document>
+</file>
+
+<file path=word/numbering.xml><?xml version="1.0" encoding="utf-8"?>
+<w:numbering xmlns:wpc="http://schemas.microsoft.com/office/word/2010/wordprocessingCanvas" xmlns:cx="http://schemas.microsoft.com/office/drawing/2014/chartex" xmlns:cx1="http://schemas.microsoft.com/office/drawing/2015/9/8/chartex" xmlns:cx2="http://schemas.microsoft.com/office/drawing/2015/10/21/chartex" xmlns:cx3="http://schemas.microsoft.com/office/drawing/2016/5/9/chartex" xmlns:cx4="http://schemas.microsoft.com/office/drawing/2016/5/10/chartex" xmlns:cx5="http://schemas.microsoft.com/office/drawing/2016/5/11/chartex" xmlns:cx6="http://schemas.microsoft.com/office/drawing/2016/5/12/chartex" xmlns:cx7="http://schemas.microsoft.com/office/drawing/2016/5/13/chartex" xmlns:cx8="http://schemas.microsoft.com/office/drawing/2016/5/14/chartex" xmlns:mc="http://schemas.openxmlformats.org/markup-compatibility/2006" xmlns:aink="http://schemas.microsoft.com/office/drawing/2016/ink" xmlns:am3d="http://schemas.microsoft.com/office/drawing/2017/model3d" xmlns:o="urn:schemas-microsoft-com:office:office" xmlns:oel="http://schemas.microsoft.com/office/2019/extlst" xmlns:r="http://schemas.openxmlformats.org/officeDocument/2006/relationships" xmlns:m="http://schemas.openxmlformats.org/officeDocument/2006/math" xmlns:v="urn:schemas-microsoft-com:vml" xmlns:wp14="http://schemas.microsoft.com/office/word/2010/wordprocessingDrawing" xmlns:wp="http://schemas.openxmlformats.org/drawingml/2006/wordprocessingDrawing" xmlns:w10="urn:schemas-microsoft-com:office:word" xmlns:w="http://schemas.openxmlformats.org/wordprocessingml/2006/main" xmlns:w14="http://schemas.microsoft.com/office/word/2010/wordml" xmlns:w15="http://schemas.microsoft.com/office/word/2012/wordml" xmlns:w16cex="http://schemas.microsoft.com/office/word/2018/wordml/cex" xmlns:w16cid="http://schemas.microsoft.com/office/word/2016/wordml/cid" xmlns:w16="http://schemas.microsoft.com/office/word/2018/wordml" xmlns:w16sdtdh="http://schemas.microsoft.com/office/word/2020/wordml/sdtdatahash" xmlns:w16se="http://schemas.microsoft.com/office/word/2015/wordml/symex" xmlns:wpg="http://schemas.microsoft.com/office/word/2010/wordprocessingGroup" xmlns:wpi="http://schemas.microsoft.com/office/word/2010/wordprocessingInk" xmlns:wne="http://schemas.microsoft.com/office/word/2006/wordml" xmlns:wps="http://schemas.microsoft.com/office/word/2010/wordprocessingShape" mc:Ignorable="w14 w15 w16se w16cid w16 w16cex w16sdtdh wp14">
+  <w:abstractNum w:abstractNumId="0" w15:restartNumberingAfterBreak="0">
+    <w:nsid w:val="60FF6407"/>
+    <w:multiLevelType w:val="hybridMultilevel"/>
+    <w:tmpl w:val="737488F0"/>
+    <w:lvl w:ilvl="0" w:tplc="0409000F">
+      <w:start w:val="1"/>
+      <w:numFmt w:val="decimal"/>
+      <w:lvlText w:val="%1."/>
+      <w:lvlJc w:val="left"/>
+      <w:pPr>
+        <w:ind w:left="720" w:hanging="360"/>
+      </w:pPr>
+      <w:rPr>
+        <w:rFonts w:hint="default"/>
+      </w:rPr>
+    </w:lvl>
+    <w:lvl w:ilvl="1" w:tplc="04090019" w:tentative="1">
+      <w:start w:val="1"/>
+      <w:numFmt w:val="lowerLetter"/>
+      <w:lvlText w:val="%2."/>
+      <w:lvlJc w:val="left"/>
+      <w:pPr>
+        <w:ind w:left="1440" w:hanging="360"/>
+      </w:pPr>
+    </w:lvl>
+    <w:lvl w:ilvl="2" w:tplc="0409001B" w:tentative="1">
+      <w:start w:val="1"/>
+      <w:numFmt w:val="lowerRoman"/>
+      <w:lvlText w:val="%3."/>
+      <w:lvlJc w:val="right"/>
+      <w:pPr>
+        <w:ind w:left="2160" w:hanging="180"/>
+      </w:pPr>
+    </w:lvl>
+    <w:lvl w:ilvl="3" w:tplc="0409000F" w:tentative="1">
+      <w:start w:val="1"/>
+      <w:numFmt w:val="decimal"/>
+      <w:lvlText w:val="%4."/>
+      <w:lvlJc w:val="left"/>
+      <w:pPr>
+        <w:ind w:left="2880" w:hanging="360"/>
+      </w:pPr>
+    </w:lvl>
+    <w:lvl w:ilvl="4" w:tplc="04090019" w:tentative="1">
+      <w:start w:val="1"/>
+      <w:numFmt w:val="lowerLetter"/>
+      <w:lvlText w:val="%5."/>
+      <w:lvlJc w:val="left"/>
+      <w:pPr>
+        <w:ind w:left="3600" w:hanging="360"/>
+      </w:pPr>
+    </w:lvl>
+    <w:lvl w:ilvl="5" w:tplc="0409001B" w:tentative="1">
+      <w:start w:val="1"/>
+      <w:numFmt w:val="lowerRoman"/>
+      <w:lvlText w:val="%6."/>
+      <w:lvlJc w:val="right"/>
+      <w:pPr>
+        <w:ind w:left="4320" w:hanging="180"/>
+      </w:pPr>
+    </w:lvl>
+    <w:lvl w:ilvl="6" w:tplc="0409000F" w:tentative="1">
+      <w:start w:val="1"/>
+      <w:numFmt w:val="decimal"/>
+      <w:lvlText w:val="%7."/>
+      <w:lvlJc w:val="left"/>
+      <w:pPr>
+        <w:ind w:left="5040" w:hanging="360"/>
+      </w:pPr>
+    </w:lvl>
+    <w:lvl w:ilvl="7" w:tplc="04090019" w:tentative="1">
+      <w:start w:val="1"/>
+      <w:numFmt w:val="lowerLetter"/>
+      <w:lvlText w:val="%8."/>
+      <w:lvlJc w:val="left"/>
+      <w:pPr>
+        <w:ind w:left="5760" w:hanging="360"/>
+      </w:pPr>
+    </w:lvl>
+    <w:lvl w:ilvl="8" w:tplc="0409001B" w:tentative="1">
+      <w:start w:val="1"/>
+      <w:numFmt w:val="lowerRoman"/>
+      <w:lvlText w:val="%9."/>
+      <w:lvlJc w:val="right"/>
+      <w:pPr>
+        <w:ind w:left="6480" w:hanging="180"/>
+      </w:pPr>
+    </w:lvl>
+  </w:abstractNum>
+  <w:num w:numId="1" w16cid:durableId="1460564363">
+    <w:abstractNumId w:val="0"/>
+  </w:num>
+</w:numbering>
 </file>
 
 <file path=word/styles.xml><?xml version="1.0" encoding="utf-8"?>
@@ -480,7 +1058,6 @@
   <w:style w:type="character" w:default="1" w:styleId="DefaultParagraphFont">
     <w:name w:val="Default Paragraph Font"/>
     <w:uiPriority w:val="1"/>
-    <w:semiHidden/>
     <w:unhideWhenUsed/>
   </w:style>
   <w:style w:type="table" w:default="1" w:styleId="TableNormal">
@@ -655,6 +1232,44 @@
         <w:shd w:val="clear" w:color="auto" w:fill="C5E0B3" w:themeFill="accent6" w:themeFillTint="66"/>
       </w:tcPr>
     </w:tblStylePr>
+  </w:style>
+  <w:style w:type="paragraph" w:styleId="ListParagraph">
+    <w:name w:val="List Paragraph"/>
+    <w:basedOn w:val="Normal"/>
+    <w:uiPriority w:val="34"/>
+    <w:qFormat/>
+    <w:rsid w:val="00ED016F"/>
+    <w:pPr>
+      <w:ind w:left="720"/>
+      <w:contextualSpacing/>
+    </w:pPr>
+  </w:style>
+  <w:style w:type="paragraph" w:styleId="HTMLPreformatted">
+    <w:name w:val="HTML Preformatted"/>
+    <w:basedOn w:val="Normal"/>
+    <w:link w:val="HTMLPreformattedChar"/>
+    <w:uiPriority w:val="99"/>
+    <w:semiHidden/>
+    <w:unhideWhenUsed/>
+    <w:rsid w:val="00ED016F"/>
+    <w:rPr>
+      <w:rFonts w:ascii="Consolas" w:hAnsi="Consolas"/>
+      <w:sz w:val="20"/>
+      <w:szCs w:val="20"/>
+    </w:rPr>
+  </w:style>
+  <w:style w:type="character" w:customStyle="1" w:styleId="HTMLPreformattedChar">
+    <w:name w:val="HTML Preformatted Char"/>
+    <w:basedOn w:val="DefaultParagraphFont"/>
+    <w:link w:val="HTMLPreformatted"/>
+    <w:uiPriority w:val="99"/>
+    <w:semiHidden/>
+    <w:rsid w:val="00ED016F"/>
+    <w:rPr>
+      <w:rFonts w:ascii="Consolas" w:hAnsi="Consolas"/>
+      <w:sz w:val="20"/>
+      <w:szCs w:val="20"/>
+    </w:rPr>
   </w:style>
 </w:styles>
 </file>

</xml_diff>

<commit_message>
added f function and added it to final design
</commit_message>
<xml_diff>
--- a/final_design.docx
+++ b/final_design.docx
@@ -86,7 +86,7 @@
         </w:numPr>
       </w:pPr>
       <w:r>
-        <w:t>Output ‘start your adventure! Enter how many miles you will travel’</w:t>
+        <w:t>As user for name</w:t>
       </w:r>
     </w:p>
     <w:p>
@@ -98,95 +98,7 @@
         </w:numPr>
       </w:pPr>
       <w:r>
-        <w:t>User inputs miles traveled</w:t>
-      </w:r>
-    </w:p>
-    <w:p>
-      <w:pPr>
-        <w:ind w:left="720"/>
-      </w:pPr>
-      <w:r>
-        <w:t xml:space="preserve">2a. if miles traveled is less </w:t>
-      </w:r>
-      <w:proofErr w:type="spellStart"/>
-      <w:r>
-        <w:t>then</w:t>
-      </w:r>
-      <w:proofErr w:type="spellEnd"/>
-      <w:r>
-        <w:t xml:space="preserve"> or equal to 5.5 output ‘you</w:t>
-      </w:r>
-      <w:r>
-        <w:t xml:space="preserve"> have arrived in</w:t>
-      </w:r>
-      <w:r>
-        <w:t xml:space="preserve"> Rockville’ and </w:t>
-      </w:r>
-    </w:p>
-    <w:p>
-      <w:pPr>
-        <w:pStyle w:val="ListParagraph"/>
-      </w:pPr>
-      <w:r>
-        <w:t>2.then assign location with Rockville</w:t>
-      </w:r>
-    </w:p>
-    <w:p>
-      <w:pPr>
-        <w:ind w:left="720"/>
-      </w:pPr>
-      <w:r>
-        <w:t>2b. if miles traveled is &gt; 5.5 and &lt; 100 output ‘you</w:t>
-      </w:r>
-      <w:r>
-        <w:t xml:space="preserve"> have arrived in the </w:t>
-      </w:r>
-      <w:r>
-        <w:t>forest’</w:t>
-      </w:r>
-    </w:p>
-    <w:p>
-      <w:pPr>
-        <w:ind w:left="720"/>
-      </w:pPr>
-      <w:r>
-        <w:t>2.then assign location with forest</w:t>
-      </w:r>
-    </w:p>
-    <w:p>
-      <w:pPr>
-        <w:ind w:left="720"/>
-      </w:pPr>
-      <w:r>
-        <w:t>2c. if miles traveled is &gt;= 100 then output ‘</w:t>
-      </w:r>
-      <w:r>
-        <w:t xml:space="preserve">GAME OEVR: </w:t>
-      </w:r>
-      <w:r>
-        <w:t>that’s a little long to walk</w:t>
-      </w:r>
-      <w:r>
-        <w:t>,</w:t>
-      </w:r>
-      <w:r>
-        <w:t xml:space="preserve"> </w:t>
-      </w:r>
-      <w:r>
-        <w:t>why don’t you go somewhere closer’</w:t>
-      </w:r>
-    </w:p>
-    <w:p>
-      <w:r>
-        <w:tab/>
-      </w:r>
-    </w:p>
-    <w:p>
-      <w:pPr>
-        <w:ind w:left="360"/>
-      </w:pPr>
-      <w:r>
-        <w:t xml:space="preserve">Story line Rockville: </w:t>
+        <w:t>Save name as a variable</w:t>
       </w:r>
     </w:p>
     <w:p>
@@ -198,147 +110,7 @@
         </w:numPr>
       </w:pPr>
       <w:r>
-        <w:t xml:space="preserve">If location is Rockville </w:t>
-      </w:r>
-      <w:r>
-        <w:t>assign relic to the in</w:t>
-      </w:r>
-      <w:r>
-        <w:t>put ‘</w:t>
-      </w:r>
-      <w:r>
-        <w:t>Steve: Hello I am the local trader Steve, would you like to you a</w:t>
-      </w:r>
-      <w:r>
-        <w:t>n</w:t>
-      </w:r>
-      <w:r>
-        <w:t xml:space="preserve"> artifact</w:t>
-      </w:r>
-      <w:r>
-        <w:t xml:space="preserve">, yes or </w:t>
-      </w:r>
-      <w:proofErr w:type="gramStart"/>
-      <w:r>
-        <w:t>no</w:t>
-      </w:r>
-      <w:r>
-        <w:t>?:</w:t>
-      </w:r>
-      <w:proofErr w:type="gramEnd"/>
-      <w:r>
-        <w:t>’</w:t>
-      </w:r>
-    </w:p>
-    <w:p>
-      <w:pPr>
-        <w:pStyle w:val="ListParagraph"/>
-        <w:ind w:left="1440"/>
-      </w:pPr>
-      <w:r>
-        <w:t>3</w:t>
-      </w:r>
-      <w:r>
-        <w:t>a</w:t>
-      </w:r>
-      <w:r>
-        <w:t>.  if relic equals yes</w:t>
-      </w:r>
-      <w:r>
-        <w:t xml:space="preserve">, user enters input asking </w:t>
-      </w:r>
-      <w:r>
-        <w:t>‘</w:t>
-      </w:r>
-      <w:r>
-        <w:t>Steve</w:t>
-      </w:r>
-      <w:r>
-        <w:t xml:space="preserve">: </w:t>
-      </w:r>
-      <w:r>
-        <w:t>How much money do you have</w:t>
-      </w:r>
-      <w:r>
-        <w:t>?’</w:t>
-      </w:r>
-    </w:p>
-    <w:p>
-      <w:pPr>
-        <w:pStyle w:val="ListParagraph"/>
-        <w:ind w:left="1440"/>
-      </w:pPr>
-      <w:r>
-        <w:t>3</w:t>
-      </w:r>
-      <w:r>
-        <w:t>b</w:t>
-      </w:r>
-      <w:r>
-        <w:t>. if dollar amount is &lt; 50 output ‘</w:t>
-      </w:r>
-      <w:r>
-        <w:t xml:space="preserve">Steve: </w:t>
-      </w:r>
-      <w:r>
-        <w:t>Are you joking! go home and do</w:t>
-      </w:r>
-      <w:r>
-        <w:t xml:space="preserve"> not</w:t>
-      </w:r>
-      <w:r>
-        <w:t xml:space="preserve"> </w:t>
-      </w:r>
-      <w:r>
-        <w:t>return</w:t>
-      </w:r>
-      <w:r>
-        <w:t xml:space="preserve"> </w:t>
-      </w:r>
-      <w:r>
-        <w:t>until you have</w:t>
-      </w:r>
-      <w:r>
-        <w:t xml:space="preserve"> some real money!’</w:t>
-      </w:r>
-    </w:p>
-    <w:p>
-      <w:pPr>
-        <w:pStyle w:val="ListParagraph"/>
-        <w:ind w:left="1440"/>
-      </w:pPr>
-      <w:r>
-        <w:t>3.Then Output “GAME OVER: you went home empty handed”</w:t>
-      </w:r>
-    </w:p>
-    <w:p>
-      <w:pPr>
-        <w:pStyle w:val="ListParagraph"/>
-        <w:ind w:left="1440"/>
-      </w:pPr>
-      <w:r>
-        <w:t>3</w:t>
-      </w:r>
-      <w:r>
-        <w:t>d</w:t>
-      </w:r>
-      <w:r>
-        <w:t>. if dollar amount &gt;= 50 output ‘</w:t>
-      </w:r>
-      <w:r>
-        <w:t xml:space="preserve">Steve: </w:t>
-      </w:r>
-      <w:r>
-        <w:t>How lucky! That’s exactly how much it costs, pleasure doing business I guess we both better start heading home</w:t>
-      </w:r>
-    </w:p>
-    <w:p>
-      <w:pPr>
-        <w:pStyle w:val="ListParagraph"/>
-      </w:pPr>
-      <w:r>
-        <w:tab/>
-        <w:t>3.Then output ‘GAME OVER: You went home broke’</w:t>
+        <w:t>Output ‘start your adventure! Enter how many miles you will travel’</w:t>
       </w:r>
     </w:p>
     <w:p>
@@ -350,39 +122,96 @@
         </w:numPr>
       </w:pPr>
       <w:r>
-        <w:t xml:space="preserve"> </w:t>
-      </w:r>
-      <w:r>
-        <w:t>if relic equals no output ‘If you’re not buying you better just head home!</w:t>
-      </w:r>
-    </w:p>
-    <w:p>
-      <w:pPr>
-        <w:pStyle w:val="ListParagraph"/>
-        <w:ind w:left="1440"/>
-      </w:pPr>
-      <w:r>
-        <w:t>4a. then output ‘</w:t>
-      </w:r>
-      <w:r>
-        <w:t>GAME OVER: you went home empty handed</w:t>
-      </w:r>
-      <w:r>
-        <w:t>’</w:t>
-      </w:r>
-    </w:p>
-    <w:p>
-      <w:pPr>
-        <w:pStyle w:val="ListParagraph"/>
-        <w:ind w:left="1440"/>
-      </w:pPr>
-    </w:p>
-    <w:p>
-      <w:pPr>
-        <w:pStyle w:val="ListParagraph"/>
-      </w:pPr>
-      <w:r>
-        <w:t>Story line Forest:</w:t>
+        <w:t>User inputs miles traveled</w:t>
+      </w:r>
+    </w:p>
+    <w:p>
+      <w:pPr>
+        <w:ind w:left="720"/>
+      </w:pPr>
+      <w:r>
+        <w:t xml:space="preserve">2a. if miles traveled is less </w:t>
+      </w:r>
+      <w:proofErr w:type="spellStart"/>
+      <w:r>
+        <w:t>then</w:t>
+      </w:r>
+      <w:proofErr w:type="spellEnd"/>
+      <w:r>
+        <w:t xml:space="preserve"> or equal to 5.5 output ‘</w:t>
+      </w:r>
+      <w:r>
+        <w:t xml:space="preserve">{name} </w:t>
+      </w:r>
+      <w:proofErr w:type="gramStart"/>
+      <w:r>
+        <w:t>has</w:t>
+      </w:r>
+      <w:proofErr w:type="gramEnd"/>
+      <w:r>
+        <w:t xml:space="preserve"> arrived in Rockville’ and </w:t>
+      </w:r>
+    </w:p>
+    <w:p>
+      <w:pPr>
+        <w:pStyle w:val="ListParagraph"/>
+      </w:pPr>
+      <w:r>
+        <w:t>2.then assign location with Rockville</w:t>
+      </w:r>
+    </w:p>
+    <w:p>
+      <w:pPr>
+        <w:ind w:left="720"/>
+      </w:pPr>
+      <w:r>
+        <w:t>2b. if miles traveled is &gt; 5.5 and &lt; 100 output ‘</w:t>
+      </w:r>
+      <w:r>
+        <w:t xml:space="preserve">{name} </w:t>
+      </w:r>
+      <w:proofErr w:type="gramStart"/>
+      <w:r>
+        <w:t>has</w:t>
+      </w:r>
+      <w:proofErr w:type="gramEnd"/>
+      <w:r>
+        <w:t xml:space="preserve"> arrived in the forest’</w:t>
+      </w:r>
+    </w:p>
+    <w:p>
+      <w:pPr>
+        <w:ind w:left="720"/>
+      </w:pPr>
+      <w:r>
+        <w:t>2.then assign location with forest</w:t>
+      </w:r>
+    </w:p>
+    <w:p>
+      <w:pPr>
+        <w:ind w:left="720"/>
+      </w:pPr>
+      <w:r>
+        <w:t>2c. if miles traveled is &gt;= 100 then output ‘</w:t>
+      </w:r>
+      <w:r>
+        <w:t xml:space="preserve">GAME OEVR: </w:t>
+      </w:r>
+      <w:r>
+        <w:t>that’s a little long to walk, why don’t you go somewhere closer’</w:t>
+      </w:r>
+    </w:p>
+    <w:p>
+      <w:r>
+        <w:tab/>
+      </w:r>
+    </w:p>
+    <w:p>
+      <w:pPr>
+        <w:ind w:left="360"/>
+      </w:pPr>
+      <w:r>
+        <w:t xml:space="preserve">Story line Rockville: </w:t>
       </w:r>
     </w:p>
     <w:p>
@@ -394,13 +223,200 @@
         </w:numPr>
       </w:pPr>
       <w:r>
+        <w:t>If location is Rockville assign relic to the input ‘</w:t>
+      </w:r>
+      <w:r>
+        <w:t xml:space="preserve">Steve: Hello </w:t>
+      </w:r>
+      <w:r>
+        <w:t xml:space="preserve">{name} </w:t>
+      </w:r>
+      <w:r>
+        <w:t>I am the local trader Steve, would you like to you a</w:t>
+      </w:r>
+      <w:r>
+        <w:t>n</w:t>
+      </w:r>
+      <w:r>
+        <w:t xml:space="preserve"> artifact</w:t>
+      </w:r>
+      <w:r>
+        <w:t xml:space="preserve">, yes or </w:t>
+      </w:r>
+      <w:proofErr w:type="gramStart"/>
+      <w:r>
+        <w:t>no</w:t>
+      </w:r>
+      <w:r>
+        <w:t>?:</w:t>
+      </w:r>
+      <w:proofErr w:type="gramEnd"/>
+      <w:r>
+        <w:t>’</w:t>
+      </w:r>
+    </w:p>
+    <w:p>
+      <w:pPr>
+        <w:pStyle w:val="ListParagraph"/>
+        <w:ind w:left="1440"/>
+      </w:pPr>
+      <w:r>
+        <w:t>3a.  if relic equals yes</w:t>
+      </w:r>
+      <w:r>
+        <w:t xml:space="preserve">, user enters input asking </w:t>
+      </w:r>
+      <w:r>
+        <w:t>‘</w:t>
+      </w:r>
+      <w:r>
+        <w:t>Steve</w:t>
+      </w:r>
+      <w:r>
+        <w:t xml:space="preserve">: </w:t>
+      </w:r>
+      <w:r>
+        <w:t>How much money do you have</w:t>
+      </w:r>
+      <w:r>
+        <w:t>?’</w:t>
+      </w:r>
+    </w:p>
+    <w:p>
+      <w:pPr>
+        <w:pStyle w:val="ListParagraph"/>
+        <w:ind w:left="1440"/>
+      </w:pPr>
+      <w:r>
+        <w:t>3</w:t>
+      </w:r>
+      <w:r>
+        <w:t>b</w:t>
+      </w:r>
+      <w:r>
+        <w:t>. if dollar amount is &lt; 50 output ‘</w:t>
+      </w:r>
+      <w:r>
+        <w:t xml:space="preserve">Steve: </w:t>
+      </w:r>
+      <w:r>
+        <w:t>Are you joking! go home and do</w:t>
+      </w:r>
+      <w:r>
+        <w:t xml:space="preserve"> not</w:t>
+      </w:r>
+      <w:r>
+        <w:t xml:space="preserve"> </w:t>
+      </w:r>
+      <w:r>
+        <w:t>return</w:t>
+      </w:r>
+      <w:r>
+        <w:t xml:space="preserve"> </w:t>
+      </w:r>
+      <w:r>
+        <w:t>until you have</w:t>
+      </w:r>
+      <w:r>
+        <w:t xml:space="preserve"> some real money!’</w:t>
+      </w:r>
+    </w:p>
+    <w:p>
+      <w:pPr>
+        <w:pStyle w:val="ListParagraph"/>
+        <w:ind w:left="1440"/>
+      </w:pPr>
+      <w:r>
+        <w:t>3.Then Output “GAME OVER: you went home empty handed”</w:t>
+      </w:r>
+    </w:p>
+    <w:p>
+      <w:pPr>
+        <w:pStyle w:val="ListParagraph"/>
+        <w:ind w:left="1440"/>
+      </w:pPr>
+      <w:r>
+        <w:t>3d. if dollar amount &gt;= 50 output ‘</w:t>
+      </w:r>
+      <w:r>
+        <w:t xml:space="preserve">Steve: </w:t>
+      </w:r>
+      <w:r>
+        <w:t>How lucky! That’s exactly how much it costs, pleasure doing business I guess we both better start heading home</w:t>
+      </w:r>
+    </w:p>
+    <w:p>
+      <w:pPr>
+        <w:pStyle w:val="ListParagraph"/>
+      </w:pPr>
+      <w:r>
+        <w:tab/>
+        <w:t>3.Then output ‘GAME OVER: You went home broke’</w:t>
+      </w:r>
+    </w:p>
+    <w:p>
+      <w:pPr>
+        <w:pStyle w:val="ListParagraph"/>
+        <w:numPr>
+          <w:ilvl w:val="0"/>
+          <w:numId w:val="1"/>
+        </w:numPr>
+      </w:pPr>
+      <w:r>
+        <w:t xml:space="preserve"> if relic equals no output ‘If you’re not buying you better just head home!</w:t>
+      </w:r>
+    </w:p>
+    <w:p>
+      <w:pPr>
+        <w:pStyle w:val="ListParagraph"/>
+        <w:ind w:left="1440"/>
+      </w:pPr>
+      <w:r>
+        <w:t>4a. then output ‘</w:t>
+      </w:r>
+      <w:r>
+        <w:t>GAME OVER: you went home empty handed</w:t>
+      </w:r>
+      <w:r>
+        <w:t>’</w:t>
+      </w:r>
+    </w:p>
+    <w:p>
+      <w:pPr>
+        <w:pStyle w:val="ListParagraph"/>
+        <w:ind w:left="1440"/>
+      </w:pPr>
+    </w:p>
+    <w:p>
+      <w:pPr>
+        <w:pStyle w:val="ListParagraph"/>
+      </w:pPr>
+      <w:r>
+        <w:t>Story line Forest:</w:t>
+      </w:r>
+    </w:p>
+    <w:p>
+      <w:pPr>
+        <w:pStyle w:val="ListParagraph"/>
+        <w:numPr>
+          <w:ilvl w:val="0"/>
+          <w:numId w:val="1"/>
+        </w:numPr>
+      </w:pPr>
+      <w:r>
         <w:t xml:space="preserve"> If location = forest </w:t>
       </w:r>
       <w:r>
         <w:t xml:space="preserve">user gives input for stating the following </w:t>
       </w:r>
       <w:r>
-        <w:t>‘Hello my name is Jeff, I am a local, I need help buying flyers for my missing cat, if you’d be so kind I really need some help buying flyers, how many flyers could you buy for me?’</w:t>
+        <w:t>‘Hello</w:t>
+      </w:r>
+      <w:r>
+        <w:t xml:space="preserve"> {name}</w:t>
+      </w:r>
+      <w:r>
+        <w:t xml:space="preserve"> my name is Jeff, I am a local, I need help buying flyers for my missing cat, if you’d be so kind I really need some help buying flyers, how many flyers could you buy for me?’</w:t>
       </w:r>
     </w:p>
     <w:p>
@@ -465,6 +481,7 @@
         <w:ind w:left="1440"/>
       </w:pPr>
       <w:r>
+        <w:lastRenderedPageBreak/>
         <w:t>5e.</w:t>
       </w:r>
       <w:r>
@@ -488,7 +505,6 @@
         <w:ind w:left="1440"/>
       </w:pPr>
       <w:r>
-        <w:lastRenderedPageBreak/>
         <w:t>5f</w:t>
       </w:r>
       <w:r>
@@ -524,7 +540,13 @@
         <w:ind w:left="1440"/>
       </w:pPr>
       <w:r>
-        <w:t>4f. if reward equal a ride home output ‘No place like home! Wise choice, hopefully we meet again soon.</w:t>
+        <w:t>4f. if reward equal a ride home output ‘No place like home! Wise choice, hopefully we meet again soon</w:t>
+      </w:r>
+      <w:r>
+        <w:t xml:space="preserve"> {name}</w:t>
+      </w:r>
+      <w:r>
+        <w:t>.</w:t>
       </w:r>
       <w:r>
         <w:t xml:space="preserve"> ‘</w:t>
@@ -1058,6 +1080,7 @@
   <w:style w:type="character" w:default="1" w:styleId="DefaultParagraphFont">
     <w:name w:val="Default Paragraph Font"/>
     <w:uiPriority w:val="1"/>
+    <w:semiHidden/>
     <w:unhideWhenUsed/>
   </w:style>
   <w:style w:type="table" w:default="1" w:styleId="TableNormal">

</xml_diff>

<commit_message>
test cases and error proofing
</commit_message>
<xml_diff>
--- a/final_design.docx
+++ b/final_design.docx
@@ -292,10 +292,22 @@
         <w:ind w:left="1440"/>
       </w:pPr>
       <w:r>
+        <w:t>5a. set user input to all lower case</w:t>
+      </w:r>
+    </w:p>
+    <w:p>
+      <w:pPr>
+        <w:pStyle w:val="ListParagraph"/>
+        <w:ind w:left="1440"/>
+      </w:pPr>
+      <w:r>
         <w:t>5</w:t>
       </w:r>
       <w:r>
-        <w:t>a.  if relic equals yes</w:t>
+        <w:t>b</w:t>
+      </w:r>
+      <w:r>
+        <w:t>.  if relic equals yes</w:t>
       </w:r>
       <w:r>
         <w:t xml:space="preserve">, user enters input asking </w:t>
@@ -331,7 +343,7 @@
         <w:t>5</w:t>
       </w:r>
       <w:r>
-        <w:t>b</w:t>
+        <w:t>c</w:t>
       </w:r>
       <w:r>
         <w:t>. if dollar amount is &lt; 50 output ‘</w:t>
@@ -371,7 +383,7 @@
       </w:r>
       <w:proofErr w:type="gramStart"/>
       <w:r>
-        <w:t>c</w:t>
+        <w:t>d</w:t>
       </w:r>
       <w:r>
         <w:t>.Then</w:t>
@@ -390,7 +402,10 @@
         <w:t>5</w:t>
       </w:r>
       <w:r>
-        <w:t>d. if dollar amount &gt;= 50 output ‘</w:t>
+        <w:t>e</w:t>
+      </w:r>
+      <w:r>
+        <w:t>. if dollar amount &gt;= 50 output ‘</w:t>
       </w:r>
       <w:r>
         <w:t xml:space="preserve">Steve: </w:t>
@@ -411,7 +426,7 @@
       </w:r>
       <w:proofErr w:type="gramStart"/>
       <w:r>
-        <w:t>e</w:t>
+        <w:t>f</w:t>
       </w:r>
       <w:r>
         <w:t>.Then</w:t>
@@ -442,7 +457,7 @@
         <w:t>6</w:t>
       </w:r>
       <w:r>
-        <w:t>f</w:t>
+        <w:t>a</w:t>
       </w:r>
       <w:r>
         <w:t>. then output ‘</w:t>
@@ -593,10 +608,19 @@
         <w:ind w:left="1440"/>
       </w:pPr>
       <w:r>
+        <w:t>7f. set treasure input to all lowercase</w:t>
+      </w:r>
+    </w:p>
+    <w:p>
+      <w:pPr>
+        <w:pStyle w:val="ListParagraph"/>
+        <w:ind w:left="1440"/>
+      </w:pPr>
+      <w:r>
         <w:t>7</w:t>
       </w:r>
       <w:r>
-        <w:t>f</w:t>
+        <w:t>g</w:t>
       </w:r>
       <w:r>
         <w:t>. if reward equal gold or rubies output ‘Great choice! You’ll be rich! Time to start the walk home with full pockets.</w:t>
@@ -637,7 +661,10 @@
         <w:t>7</w:t>
       </w:r>
       <w:r>
-        <w:t>f. if reward equal a ride home output ‘No place like home! Wise choice, hopefully we meet again soon</w:t>
+        <w:t>I</w:t>
+      </w:r>
+      <w:r>
+        <w:t>. if reward equal a ride home output ‘No place like home! Wise choice, hopefully we meet again soon</w:t>
       </w:r>
       <w:r>
         <w:t xml:space="preserve"> {name}</w:t>
@@ -658,7 +685,10 @@
         <w:t>7</w:t>
       </w:r>
       <w:r>
-        <w:t>g. then output ‘</w:t>
+        <w:t>J</w:t>
+      </w:r>
+      <w:r>
+        <w:t>. then output ‘</w:t>
       </w:r>
       <w:r>
         <w:t xml:space="preserve">GAME OVER: you got home </w:t>

</xml_diff>